<commit_message>
MODIFY trunk/Minutes/2010_12_5.docx Add task for Kim
</commit_message>
<xml_diff>
--- a/Minutes/2010_12_5.docx
+++ b/Minutes/2010_12_5.docx
@@ -223,6 +223,30 @@
       </w:r>
       <w:r>
         <w:t xml:space="preserve"> one data flow?</w:t>
+      </w:r>
+    </w:p>
+    <w:p>
+      <w:pPr>
+        <w:pStyle w:val="ListParagraph"/>
+        <w:numPr>
+          <w:ilvl w:val="0"/>
+          <w:numId w:val="1"/>
+        </w:numPr>
+      </w:pPr>
+      <w:r>
+        <w:t>Kim:</w:t>
+      </w:r>
+    </w:p>
+    <w:p>
+      <w:pPr>
+        <w:pStyle w:val="ListParagraph"/>
+        <w:numPr>
+          <w:ilvl w:val="1"/>
+          <w:numId w:val="1"/>
+        </w:numPr>
+      </w:pPr>
+      <w:r>
+        <w:t>Organize all rules in different minutes into one file.</w:t>
       </w:r>
     </w:p>
     <w:sectPr>

</xml_diff>